<commit_message>
refactor: mejorar la legibilidad y estructura del código en AssetService y app.php; actualizar plantilla de documento para mostrar accesorios de manera más clara
</commit_message>
<xml_diff>
--- a/storage/app/templates/cargo-celular.docx
+++ b/storage/app/templates/cargo-celular.docx
@@ -119,16 +119,6 @@
       <w:r>
         <w:t>ha recibido el siguiente material:</w:t>
       </w:r>
-    </w:p>
-    <w:p>
-      <w:pPr>
-        <w:jc w:val="both"/>
-        <w:rPr>
-          <w:rFonts w:ascii="Book Antiqua" w:hAnsi="Book Antiqua" w:cs="Arial"/>
-          <w:bCs/>
-          <w:sz w:val="20"/>
-        </w:rPr>
-      </w:pPr>
     </w:p>
     <w:p>
       <w:pPr>
@@ -315,7 +305,27 @@
           <w:bCs/>
           <w:sz w:val="20"/>
         </w:rPr>
-        <w:t xml:space="preserve"> ${</w:t>
+        <w:t xml:space="preserve"> </w:t>
+      </w:r>
+    </w:p>
+    <w:p>
+      <w:pPr>
+        <w:pStyle w:val="Prrafodelista"/>
+        <w:spacing w:line="360" w:lineRule="auto"/>
+        <w:ind w:left="1440"/>
+        <w:rPr>
+          <w:rFonts w:ascii="Book Antiqua" w:hAnsi="Book Antiqua" w:cs="Arial"/>
+          <w:bCs/>
+          <w:sz w:val="20"/>
+        </w:rPr>
+      </w:pPr>
+      <w:r>
+        <w:rPr>
+          <w:rFonts w:ascii="Book Antiqua" w:hAnsi="Book Antiqua" w:cs="Arial"/>
+          <w:bCs/>
+          <w:sz w:val="20"/>
+        </w:rPr>
+        <w:t>${</w:t>
       </w:r>
       <w:proofErr w:type="spellStart"/>
       <w:r>
@@ -324,7 +334,15 @@
           <w:bCs/>
           <w:sz w:val="20"/>
         </w:rPr>
-        <w:t>comment</w:t>
+        <w:t>accessorie</w:t>
+      </w:r>
+      <w:r>
+        <w:rPr>
+          <w:rFonts w:ascii="Book Antiqua" w:hAnsi="Book Antiqua" w:cs="Arial"/>
+          <w:bCs/>
+          <w:sz w:val="20"/>
+        </w:rPr>
+        <w:t>s</w:t>
       </w:r>
       <w:proofErr w:type="spellEnd"/>
       <w:r>
@@ -333,8 +351,24 @@
           <w:bCs/>
           <w:sz w:val="20"/>
         </w:rPr>
-        <w:t xml:space="preserve">}, </w:t>
-      </w:r>
+        <w:t>}</w:t>
+      </w:r>
+    </w:p>
+    <w:p>
+      <w:pPr>
+        <w:pStyle w:val="Prrafodelista"/>
+        <w:numPr>
+          <w:ilvl w:val="0"/>
+          <w:numId w:val="3"/>
+        </w:numPr>
+        <w:spacing w:line="360" w:lineRule="auto"/>
+        <w:jc w:val="both"/>
+        <w:rPr>
+          <w:rFonts w:ascii="Book Antiqua" w:hAnsi="Book Antiqua" w:cs="Arial"/>
+          <w:bCs/>
+          <w:sz w:val="20"/>
+        </w:rPr>
+      </w:pPr>
       <w:r>
         <w:rPr>
           <w:rFonts w:ascii="Book Antiqua" w:hAnsi="Book Antiqua" w:cs="Arial"/>
@@ -1072,7 +1106,12 @@
       </w:r>
     </w:p>
     <w:sectPr>
-      <w:headerReference w:type="default" r:id="rId8"/>
+      <w:headerReference w:type="even" r:id="rId8"/>
+      <w:headerReference w:type="default" r:id="rId9"/>
+      <w:footerReference w:type="even" r:id="rId10"/>
+      <w:footerReference w:type="default" r:id="rId11"/>
+      <w:headerReference w:type="first" r:id="rId12"/>
+      <w:footerReference w:type="first" r:id="rId13"/>
       <w:pgSz w:w="11907" w:h="16839" w:code="9"/>
       <w:pgMar w:top="1417" w:right="1701" w:bottom="1417" w:left="1701" w:header="708" w:footer="708" w:gutter="0"/>
       <w:cols w:space="708"/>
@@ -1107,6 +1146,36 @@
 </w:endnotes>
 </file>
 
+<file path=word/footer1.xml><?xml version="1.0" encoding="utf-8"?>
+<w:ftr xmlns:wpc="http://schemas.microsoft.com/office/word/2010/wordprocessingCanvas" xmlns:cx="http://schemas.microsoft.com/office/drawing/2014/chartex" xmlns:cx1="http://schemas.microsoft.com/office/drawing/2015/9/8/chartex" xmlns:cx2="http://schemas.microsoft.com/office/drawing/2015/10/21/chartex" xmlns:cx3="http://schemas.microsoft.com/office/drawing/2016/5/9/chartex" xmlns:cx4="http://schemas.microsoft.com/office/drawing/2016/5/10/chartex" xmlns:cx5="http://schemas.microsoft.com/office/drawing/2016/5/11/chartex" xmlns:cx6="http://schemas.microsoft.com/office/drawing/2016/5/12/chartex" xmlns:cx7="http://schemas.microsoft.com/office/drawing/2016/5/13/chartex" xmlns:cx8="http://schemas.microsoft.com/office/drawing/2016/5/14/chartex" xmlns:mc="http://schemas.openxmlformats.org/markup-compatibility/2006" xmlns:aink="http://schemas.microsoft.com/office/drawing/2016/ink" xmlns:am3d="http://schemas.microsoft.com/office/drawing/2017/model3d" xmlns:o="urn:schemas-microsoft-com:office:office" xmlns:oel="http://schemas.microsoft.com/office/2019/extlst" xmlns:r="http://schemas.openxmlformats.org/officeDocument/2006/relationships" xmlns:m="http://schemas.openxmlformats.org/officeDocument/2006/math" xmlns:v="urn:schemas-microsoft-com:vml" xmlns:wp14="http://schemas.microsoft.com/office/word/2010/wordprocessingDrawing" xmlns:wp="http://schemas.openxmlformats.org/drawingml/2006/wordprocessingDrawing" xmlns:w10="urn:schemas-microsoft-com:office:word" xmlns:w="http://schemas.openxmlformats.org/wordprocessingml/2006/main" xmlns:w14="http://schemas.microsoft.com/office/word/2010/wordml" xmlns:w15="http://schemas.microsoft.com/office/word/2012/wordml" xmlns:w16cex="http://schemas.microsoft.com/office/word/2018/wordml/cex" xmlns:w16cid="http://schemas.microsoft.com/office/word/2016/wordml/cid" xmlns:w16="http://schemas.microsoft.com/office/word/2018/wordml" xmlns:w16sdtdh="http://schemas.microsoft.com/office/word/2020/wordml/sdtdatahash" xmlns:w16se="http://schemas.microsoft.com/office/word/2015/wordml/symex" xmlns:wpg="http://schemas.microsoft.com/office/word/2010/wordprocessingGroup" xmlns:wpi="http://schemas.microsoft.com/office/word/2010/wordprocessingInk" xmlns:wne="http://schemas.microsoft.com/office/word/2006/wordml" xmlns:wps="http://schemas.microsoft.com/office/word/2010/wordprocessingShape" mc:Ignorable="w14 w15 w16se w16cid w16 w16cex w16sdtdh wp14">
+  <w:p>
+    <w:pPr>
+      <w:pStyle w:val="Piedepgina"/>
+    </w:pPr>
+  </w:p>
+</w:ftr>
+</file>
+
+<file path=word/footer2.xml><?xml version="1.0" encoding="utf-8"?>
+<w:ftr xmlns:wpc="http://schemas.microsoft.com/office/word/2010/wordprocessingCanvas" xmlns:cx="http://schemas.microsoft.com/office/drawing/2014/chartex" xmlns:cx1="http://schemas.microsoft.com/office/drawing/2015/9/8/chartex" xmlns:cx2="http://schemas.microsoft.com/office/drawing/2015/10/21/chartex" xmlns:cx3="http://schemas.microsoft.com/office/drawing/2016/5/9/chartex" xmlns:cx4="http://schemas.microsoft.com/office/drawing/2016/5/10/chartex" xmlns:cx5="http://schemas.microsoft.com/office/drawing/2016/5/11/chartex" xmlns:cx6="http://schemas.microsoft.com/office/drawing/2016/5/12/chartex" xmlns:cx7="http://schemas.microsoft.com/office/drawing/2016/5/13/chartex" xmlns:cx8="http://schemas.microsoft.com/office/drawing/2016/5/14/chartex" xmlns:mc="http://schemas.openxmlformats.org/markup-compatibility/2006" xmlns:aink="http://schemas.microsoft.com/office/drawing/2016/ink" xmlns:am3d="http://schemas.microsoft.com/office/drawing/2017/model3d" xmlns:o="urn:schemas-microsoft-com:office:office" xmlns:oel="http://schemas.microsoft.com/office/2019/extlst" xmlns:r="http://schemas.openxmlformats.org/officeDocument/2006/relationships" xmlns:m="http://schemas.openxmlformats.org/officeDocument/2006/math" xmlns:v="urn:schemas-microsoft-com:vml" xmlns:wp14="http://schemas.microsoft.com/office/word/2010/wordprocessingDrawing" xmlns:wp="http://schemas.openxmlformats.org/drawingml/2006/wordprocessingDrawing" xmlns:w10="urn:schemas-microsoft-com:office:word" xmlns:w="http://schemas.openxmlformats.org/wordprocessingml/2006/main" xmlns:w14="http://schemas.microsoft.com/office/word/2010/wordml" xmlns:w15="http://schemas.microsoft.com/office/word/2012/wordml" xmlns:w16cex="http://schemas.microsoft.com/office/word/2018/wordml/cex" xmlns:w16cid="http://schemas.microsoft.com/office/word/2016/wordml/cid" xmlns:w16="http://schemas.microsoft.com/office/word/2018/wordml" xmlns:w16sdtdh="http://schemas.microsoft.com/office/word/2020/wordml/sdtdatahash" xmlns:w16se="http://schemas.microsoft.com/office/word/2015/wordml/symex" xmlns:wpg="http://schemas.microsoft.com/office/word/2010/wordprocessingGroup" xmlns:wpi="http://schemas.microsoft.com/office/word/2010/wordprocessingInk" xmlns:wne="http://schemas.microsoft.com/office/word/2006/wordml" xmlns:wps="http://schemas.microsoft.com/office/word/2010/wordprocessingShape" mc:Ignorable="w14 w15 w16se w16cid w16 w16cex w16sdtdh wp14">
+  <w:p>
+    <w:pPr>
+      <w:pStyle w:val="Piedepgina"/>
+    </w:pPr>
+  </w:p>
+</w:ftr>
+</file>
+
+<file path=word/footer3.xml><?xml version="1.0" encoding="utf-8"?>
+<w:ftr xmlns:wpc="http://schemas.microsoft.com/office/word/2010/wordprocessingCanvas" xmlns:cx="http://schemas.microsoft.com/office/drawing/2014/chartex" xmlns:cx1="http://schemas.microsoft.com/office/drawing/2015/9/8/chartex" xmlns:cx2="http://schemas.microsoft.com/office/drawing/2015/10/21/chartex" xmlns:cx3="http://schemas.microsoft.com/office/drawing/2016/5/9/chartex" xmlns:cx4="http://schemas.microsoft.com/office/drawing/2016/5/10/chartex" xmlns:cx5="http://schemas.microsoft.com/office/drawing/2016/5/11/chartex" xmlns:cx6="http://schemas.microsoft.com/office/drawing/2016/5/12/chartex" xmlns:cx7="http://schemas.microsoft.com/office/drawing/2016/5/13/chartex" xmlns:cx8="http://schemas.microsoft.com/office/drawing/2016/5/14/chartex" xmlns:mc="http://schemas.openxmlformats.org/markup-compatibility/2006" xmlns:aink="http://schemas.microsoft.com/office/drawing/2016/ink" xmlns:am3d="http://schemas.microsoft.com/office/drawing/2017/model3d" xmlns:o="urn:schemas-microsoft-com:office:office" xmlns:oel="http://schemas.microsoft.com/office/2019/extlst" xmlns:r="http://schemas.openxmlformats.org/officeDocument/2006/relationships" xmlns:m="http://schemas.openxmlformats.org/officeDocument/2006/math" xmlns:v="urn:schemas-microsoft-com:vml" xmlns:wp14="http://schemas.microsoft.com/office/word/2010/wordprocessingDrawing" xmlns:wp="http://schemas.openxmlformats.org/drawingml/2006/wordprocessingDrawing" xmlns:w10="urn:schemas-microsoft-com:office:word" xmlns:w="http://schemas.openxmlformats.org/wordprocessingml/2006/main" xmlns:w14="http://schemas.microsoft.com/office/word/2010/wordml" xmlns:w15="http://schemas.microsoft.com/office/word/2012/wordml" xmlns:w16cex="http://schemas.microsoft.com/office/word/2018/wordml/cex" xmlns:w16cid="http://schemas.microsoft.com/office/word/2016/wordml/cid" xmlns:w16="http://schemas.microsoft.com/office/word/2018/wordml" xmlns:w16sdtdh="http://schemas.microsoft.com/office/word/2020/wordml/sdtdatahash" xmlns:w16se="http://schemas.microsoft.com/office/word/2015/wordml/symex" xmlns:wpg="http://schemas.microsoft.com/office/word/2010/wordprocessingGroup" xmlns:wpi="http://schemas.microsoft.com/office/word/2010/wordprocessingInk" xmlns:wne="http://schemas.microsoft.com/office/word/2006/wordml" xmlns:wps="http://schemas.microsoft.com/office/word/2010/wordprocessingShape" mc:Ignorable="w14 w15 w16se w16cid w16 w16cex w16sdtdh wp14">
+  <w:p>
+    <w:pPr>
+      <w:pStyle w:val="Piedepgina"/>
+    </w:pPr>
+  </w:p>
+</w:ftr>
+</file>
+
 <file path=word/footnotes.xml><?xml version="1.0" encoding="utf-8"?>
 <w:footnotes xmlns:wpc="http://schemas.microsoft.com/office/word/2010/wordprocessingCanvas" xmlns:cx="http://schemas.microsoft.com/office/drawing/2014/chartex" xmlns:cx1="http://schemas.microsoft.com/office/drawing/2015/9/8/chartex" xmlns:cx2="http://schemas.microsoft.com/office/drawing/2015/10/21/chartex" xmlns:cx3="http://schemas.microsoft.com/office/drawing/2016/5/9/chartex" xmlns:cx4="http://schemas.microsoft.com/office/drawing/2016/5/10/chartex" xmlns:cx5="http://schemas.microsoft.com/office/drawing/2016/5/11/chartex" xmlns:cx6="http://schemas.microsoft.com/office/drawing/2016/5/12/chartex" xmlns:cx7="http://schemas.microsoft.com/office/drawing/2016/5/13/chartex" xmlns:cx8="http://schemas.microsoft.com/office/drawing/2016/5/14/chartex" xmlns:mc="http://schemas.openxmlformats.org/markup-compatibility/2006" xmlns:aink="http://schemas.microsoft.com/office/drawing/2016/ink" xmlns:am3d="http://schemas.microsoft.com/office/drawing/2017/model3d" xmlns:o="urn:schemas-microsoft-com:office:office" xmlns:oel="http://schemas.microsoft.com/office/2019/extlst" xmlns:r="http://schemas.openxmlformats.org/officeDocument/2006/relationships" xmlns:m="http://schemas.openxmlformats.org/officeDocument/2006/math" xmlns:v="urn:schemas-microsoft-com:vml" xmlns:wp14="http://schemas.microsoft.com/office/word/2010/wordprocessingDrawing" xmlns:wp="http://schemas.openxmlformats.org/drawingml/2006/wordprocessingDrawing" xmlns:w10="urn:schemas-microsoft-com:office:word" xmlns:w="http://schemas.openxmlformats.org/wordprocessingml/2006/main" xmlns:w14="http://schemas.microsoft.com/office/word/2010/wordml" xmlns:w15="http://schemas.microsoft.com/office/word/2012/wordml" xmlns:w16cex="http://schemas.microsoft.com/office/word/2018/wordml/cex" xmlns:w16cid="http://schemas.microsoft.com/office/word/2016/wordml/cid" xmlns:w16="http://schemas.microsoft.com/office/word/2018/wordml" xmlns:w16sdtdh="http://schemas.microsoft.com/office/word/2020/wordml/sdtdatahash" xmlns:w16se="http://schemas.microsoft.com/office/word/2015/wordml/symex" xmlns:wpg="http://schemas.microsoft.com/office/word/2010/wordprocessingGroup" xmlns:wpi="http://schemas.microsoft.com/office/word/2010/wordprocessingInk" xmlns:wne="http://schemas.microsoft.com/office/word/2006/wordml" xmlns:wps="http://schemas.microsoft.com/office/word/2010/wordprocessingShape" mc:Ignorable="w14 w15 w16se w16cid w16 w16cex w16sdtdh wp14">
   <w:footnote w:type="separator" w:id="-1">
@@ -1133,6 +1202,16 @@
 </file>
 
 <file path=word/header1.xml><?xml version="1.0" encoding="utf-8"?>
+<w:hdr xmlns:wpc="http://schemas.microsoft.com/office/word/2010/wordprocessingCanvas" xmlns:cx="http://schemas.microsoft.com/office/drawing/2014/chartex" xmlns:cx1="http://schemas.microsoft.com/office/drawing/2015/9/8/chartex" xmlns:cx2="http://schemas.microsoft.com/office/drawing/2015/10/21/chartex" xmlns:cx3="http://schemas.microsoft.com/office/drawing/2016/5/9/chartex" xmlns:cx4="http://schemas.microsoft.com/office/drawing/2016/5/10/chartex" xmlns:cx5="http://schemas.microsoft.com/office/drawing/2016/5/11/chartex" xmlns:cx6="http://schemas.microsoft.com/office/drawing/2016/5/12/chartex" xmlns:cx7="http://schemas.microsoft.com/office/drawing/2016/5/13/chartex" xmlns:cx8="http://schemas.microsoft.com/office/drawing/2016/5/14/chartex" xmlns:mc="http://schemas.openxmlformats.org/markup-compatibility/2006" xmlns:aink="http://schemas.microsoft.com/office/drawing/2016/ink" xmlns:am3d="http://schemas.microsoft.com/office/drawing/2017/model3d" xmlns:o="urn:schemas-microsoft-com:office:office" xmlns:oel="http://schemas.microsoft.com/office/2019/extlst" xmlns:r="http://schemas.openxmlformats.org/officeDocument/2006/relationships" xmlns:m="http://schemas.openxmlformats.org/officeDocument/2006/math" xmlns:v="urn:schemas-microsoft-com:vml" xmlns:wp14="http://schemas.microsoft.com/office/word/2010/wordprocessingDrawing" xmlns:wp="http://schemas.openxmlformats.org/drawingml/2006/wordprocessingDrawing" xmlns:w10="urn:schemas-microsoft-com:office:word" xmlns:w="http://schemas.openxmlformats.org/wordprocessingml/2006/main" xmlns:w14="http://schemas.microsoft.com/office/word/2010/wordml" xmlns:w15="http://schemas.microsoft.com/office/word/2012/wordml" xmlns:w16cex="http://schemas.microsoft.com/office/word/2018/wordml/cex" xmlns:w16cid="http://schemas.microsoft.com/office/word/2016/wordml/cid" xmlns:w16="http://schemas.microsoft.com/office/word/2018/wordml" xmlns:w16sdtdh="http://schemas.microsoft.com/office/word/2020/wordml/sdtdatahash" xmlns:w16se="http://schemas.microsoft.com/office/word/2015/wordml/symex" xmlns:wpg="http://schemas.microsoft.com/office/word/2010/wordprocessingGroup" xmlns:wpi="http://schemas.microsoft.com/office/word/2010/wordprocessingInk" xmlns:wne="http://schemas.microsoft.com/office/word/2006/wordml" xmlns:wps="http://schemas.microsoft.com/office/word/2010/wordprocessingShape" mc:Ignorable="w14 w15 w16se w16cid w16 w16cex w16sdtdh wp14">
+  <w:p>
+    <w:pPr>
+      <w:pStyle w:val="Encabezado"/>
+    </w:pPr>
+  </w:p>
+</w:hdr>
+</file>
+
+<file path=word/header2.xml><?xml version="1.0" encoding="utf-8"?>
 <w:hdr xmlns:wpc="http://schemas.microsoft.com/office/word/2010/wordprocessingCanvas" xmlns:cx="http://schemas.microsoft.com/office/drawing/2014/chartex" xmlns:cx1="http://schemas.microsoft.com/office/drawing/2015/9/8/chartex" xmlns:cx2="http://schemas.microsoft.com/office/drawing/2015/10/21/chartex" xmlns:cx3="http://schemas.microsoft.com/office/drawing/2016/5/9/chartex" xmlns:cx4="http://schemas.microsoft.com/office/drawing/2016/5/10/chartex" xmlns:cx5="http://schemas.microsoft.com/office/drawing/2016/5/11/chartex" xmlns:cx6="http://schemas.microsoft.com/office/drawing/2016/5/12/chartex" xmlns:cx7="http://schemas.microsoft.com/office/drawing/2016/5/13/chartex" xmlns:cx8="http://schemas.microsoft.com/office/drawing/2016/5/14/chartex" xmlns:mc="http://schemas.openxmlformats.org/markup-compatibility/2006" xmlns:aink="http://schemas.microsoft.com/office/drawing/2016/ink" xmlns:am3d="http://schemas.microsoft.com/office/drawing/2017/model3d" xmlns:o="urn:schemas-microsoft-com:office:office" xmlns:oel="http://schemas.microsoft.com/office/2019/extlst" xmlns:r="http://schemas.openxmlformats.org/officeDocument/2006/relationships" xmlns:m="http://schemas.openxmlformats.org/officeDocument/2006/math" xmlns:v="urn:schemas-microsoft-com:vml" xmlns:wp14="http://schemas.microsoft.com/office/word/2010/wordprocessingDrawing" xmlns:wp="http://schemas.openxmlformats.org/drawingml/2006/wordprocessingDrawing" xmlns:w10="urn:schemas-microsoft-com:office:word" xmlns:w="http://schemas.openxmlformats.org/wordprocessingml/2006/main" xmlns:w14="http://schemas.microsoft.com/office/word/2010/wordml" xmlns:w15="http://schemas.microsoft.com/office/word/2012/wordml" xmlns:w16cex="http://schemas.microsoft.com/office/word/2018/wordml/cex" xmlns:w16cid="http://schemas.microsoft.com/office/word/2016/wordml/cid" xmlns:w16="http://schemas.microsoft.com/office/word/2018/wordml" xmlns:w16sdtdh="http://schemas.microsoft.com/office/word/2020/wordml/sdtdatahash" xmlns:w16se="http://schemas.microsoft.com/office/word/2015/wordml/symex" xmlns:wpg="http://schemas.microsoft.com/office/word/2010/wordprocessingGroup" xmlns:wpi="http://schemas.microsoft.com/office/word/2010/wordprocessingInk" xmlns:wne="http://schemas.microsoft.com/office/word/2006/wordml" xmlns:wps="http://schemas.microsoft.com/office/word/2010/wordprocessingShape" mc:Ignorable="w14 w15 w16se w16cid w16 w16cex w16sdtdh wp14">
   <w:tbl>
     <w:tblPr>
@@ -1168,7 +1247,6 @@
         <w:p>
           <w:pPr>
             <w:spacing w:before="120" w:after="0" w:line="240" w:lineRule="atLeast"/>
-            <w:jc w:val="center"/>
             <w:rPr>
               <w:rFonts w:ascii="Arial" w:eastAsia="Times New Roman" w:hAnsi="Arial" w:cs="Times New Roman"/>
               <w:sz w:val="16"/>
@@ -1182,70 +1260,104 @@
               <w:noProof/>
               <w:sz w:val="16"/>
               <w:szCs w:val="20"/>
-              <w:lang w:eastAsia="es-PE"/>
+              <w:lang w:val="es-ES_tradnl" w:eastAsia="es-ES"/>
             </w:rPr>
-            <w:drawing>
-              <wp:anchor distT="0" distB="0" distL="114300" distR="114300" simplePos="0" relativeHeight="251659264" behindDoc="0" locked="0" layoutInCell="1" allowOverlap="1" wp14:anchorId="581D29FE" wp14:editId="71E0EA02">
-                <wp:simplePos x="0" y="0"/>
-                <wp:positionH relativeFrom="column">
-                  <wp:posOffset>-18415</wp:posOffset>
-                </wp:positionH>
-                <wp:positionV relativeFrom="paragraph">
-                  <wp:posOffset>-145415</wp:posOffset>
-                </wp:positionV>
-                <wp:extent cx="981075" cy="203200"/>
-                <wp:effectExtent l="0" t="0" r="9525" b="6350"/>
-                <wp:wrapSquare wrapText="bothSides"/>
-                <wp:docPr id="1" name="Imagen 1"/>
-                <wp:cNvGraphicFramePr>
-                  <a:graphicFrameLocks xmlns:a="http://schemas.openxmlformats.org/drawingml/2006/main" noChangeAspect="1"/>
-                </wp:cNvGraphicFramePr>
-                <a:graphic xmlns:a="http://schemas.openxmlformats.org/drawingml/2006/main">
-                  <a:graphicData uri="http://schemas.openxmlformats.org/drawingml/2006/picture">
-                    <pic:pic xmlns:pic="http://schemas.openxmlformats.org/drawingml/2006/picture">
-                      <pic:nvPicPr>
-                        <pic:cNvPr id="0" name="Imagen 1"/>
-                        <pic:cNvPicPr>
-                          <a:picLocks noChangeAspect="1" noChangeArrowheads="1"/>
-                        </pic:cNvPicPr>
-                      </pic:nvPicPr>
-                      <pic:blipFill>
-                        <a:blip r:embed="rId1">
-                          <a:extLst>
-                            <a:ext uri="{28A0092B-C50C-407E-A947-70E740481C1C}">
-                              <a14:useLocalDpi xmlns:a14="http://schemas.microsoft.com/office/drawing/2010/main" val="0"/>
-                            </a:ext>
-                          </a:extLst>
-                        </a:blip>
-                        <a:srcRect/>
-                        <a:stretch>
-                          <a:fillRect/>
-                        </a:stretch>
-                      </pic:blipFill>
-                      <pic:spPr bwMode="auto">
-                        <a:xfrm>
-                          <a:off x="0" y="0"/>
-                          <a:ext cx="981075" cy="203200"/>
-                        </a:xfrm>
-                        <a:prstGeom prst="rect">
-                          <a:avLst/>
-                        </a:prstGeom>
-                        <a:noFill/>
-                        <a:ln>
-                          <a:noFill/>
-                        </a:ln>
-                      </pic:spPr>
-                    </pic:pic>
-                  </a:graphicData>
-                </a:graphic>
-                <wp14:sizeRelH relativeFrom="page">
-                  <wp14:pctWidth>0</wp14:pctWidth>
-                </wp14:sizeRelH>
-                <wp14:sizeRelV relativeFrom="page">
-                  <wp14:pctHeight>0</wp14:pctHeight>
-                </wp14:sizeRelV>
-              </wp:anchor>
-            </w:drawing>
+            <mc:AlternateContent>
+              <mc:Choice Requires="wps">
+                <w:drawing>
+                  <wp:anchor distT="0" distB="0" distL="114300" distR="114300" simplePos="0" relativeHeight="251659264" behindDoc="0" locked="0" layoutInCell="1" allowOverlap="1" wp14:anchorId="0C1CDE66" wp14:editId="7A89132E">
+                    <wp:simplePos x="0" y="0"/>
+                    <wp:positionH relativeFrom="column">
+                      <wp:posOffset>-48895</wp:posOffset>
+                    </wp:positionH>
+                    <wp:positionV relativeFrom="paragraph">
+                      <wp:posOffset>15875</wp:posOffset>
+                    </wp:positionV>
+                    <wp:extent cx="1054735" cy="280035"/>
+                    <wp:effectExtent l="0" t="0" r="0" b="5715"/>
+                    <wp:wrapNone/>
+                    <wp:docPr id="2" name="Cuadro de texto 2"/>
+                    <wp:cNvGraphicFramePr/>
+                    <a:graphic xmlns:a="http://schemas.openxmlformats.org/drawingml/2006/main">
+                      <a:graphicData uri="http://schemas.microsoft.com/office/word/2010/wordprocessingShape">
+                        <wps:wsp>
+                          <wps:cNvSpPr txBox="1"/>
+                          <wps:spPr>
+                            <a:xfrm>
+                              <a:off x="0" y="0"/>
+                              <a:ext cx="1054735" cy="280035"/>
+                            </a:xfrm>
+                            <a:prstGeom prst="rect">
+                              <a:avLst/>
+                            </a:prstGeom>
+                            <a:noFill/>
+                            <a:ln w="6350">
+                              <a:noFill/>
+                            </a:ln>
+                          </wps:spPr>
+                          <wps:txbx>
+                            <w:txbxContent>
+                              <w:p>
+                                <w:pPr>
+                                  <w:rPr>
+                                    <w:lang w:val="es-MX"/>
+                                  </w:rPr>
+                                </w:pPr>
+                                <w:r>
+                                  <w:rPr>
+                                    <w:lang w:val="es-MX"/>
+                                  </w:rPr>
+                                  <w:t>${logo}</w:t>
+                                </w:r>
+                              </w:p>
+                            </w:txbxContent>
+                          </wps:txbx>
+                          <wps:bodyPr rot="0" spcFirstLastPara="0" vertOverflow="overflow" horzOverflow="overflow" vert="horz" wrap="square" lIns="91440" tIns="45720" rIns="91440" bIns="45720" numCol="1" spcCol="0" rtlCol="0" fromWordArt="0" anchor="t" anchorCtr="0" forceAA="0" compatLnSpc="1">
+                            <a:prstTxWarp prst="textNoShape">
+                              <a:avLst/>
+                            </a:prstTxWarp>
+                            <a:noAutofit/>
+                          </wps:bodyPr>
+                        </wps:wsp>
+                      </a:graphicData>
+                    </a:graphic>
+                    <wp14:sizeRelH relativeFrom="margin">
+                      <wp14:pctWidth>0</wp14:pctWidth>
+                    </wp14:sizeRelH>
+                    <wp14:sizeRelV relativeFrom="margin">
+                      <wp14:pctHeight>0</wp14:pctHeight>
+                    </wp14:sizeRelV>
+                  </wp:anchor>
+                </w:drawing>
+              </mc:Choice>
+              <mc:Fallback>
+                <w:pict>
+                  <v:shapetype w14:anchorId="0C1CDE66" id="_x0000_t202" coordsize="21600,21600" o:spt="202" path="m,l,21600r21600,l21600,xe">
+                    <v:stroke joinstyle="miter"/>
+                    <v:path gradientshapeok="t" o:connecttype="rect"/>
+                  </v:shapetype>
+                  <v:shape id="Cuadro de texto 2" o:spid="_x0000_s1026" type="#_x0000_t202" style="position:absolute;margin-left:-3.85pt;margin-top:1.25pt;width:83.05pt;height:22.05pt;z-index:251659264;visibility:visible;mso-wrap-style:square;mso-width-percent:0;mso-height-percent:0;mso-wrap-distance-left:9pt;mso-wrap-distance-top:0;mso-wrap-distance-right:9pt;mso-wrap-distance-bottom:0;mso-position-horizontal:absolute;mso-position-horizontal-relative:text;mso-position-vertical:absolute;mso-position-vertical-relative:text;mso-width-percent:0;mso-height-percent:0;mso-width-relative:margin;mso-height-relative:margin;v-text-anchor:top" o:gfxdata="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" filled="f" stroked="f" strokeweight=".5pt">
+                    <v:textbox>
+                      <w:txbxContent>
+                        <w:p>
+                          <w:pPr>
+                            <w:rPr>
+                              <w:lang w:val="es-MX"/>
+                            </w:rPr>
+                          </w:pPr>
+                          <w:r>
+                            <w:rPr>
+                              <w:lang w:val="es-MX"/>
+                            </w:rPr>
+                            <w:t>${logo}</w:t>
+                          </w:r>
+                        </w:p>
+                      </w:txbxContent>
+                    </v:textbox>
+                  </v:shape>
+                </w:pict>
+              </mc:Fallback>
+            </mc:AlternateContent>
           </w:r>
         </w:p>
       </w:tc>
@@ -1282,7 +1394,29 @@
               <w:szCs w:val="28"/>
               <w:lang w:val="es-ES_tradnl" w:eastAsia="es-ES"/>
             </w:rPr>
-            <w:t>CECHRIZA S.A.C</w:t>
+            <w:t>${</w:t>
+          </w:r>
+          <w:proofErr w:type="spellStart"/>
+          <w:r>
+            <w:rPr>
+              <w:rFonts w:ascii="Verdana" w:eastAsia="Times New Roman" w:hAnsi="Verdana" w:cs="Times New Roman"/>
+              <w:b/>
+              <w:sz w:val="28"/>
+              <w:szCs w:val="28"/>
+              <w:lang w:val="es-ES_tradnl" w:eastAsia="es-ES"/>
+            </w:rPr>
+            <w:t>company</w:t>
+          </w:r>
+          <w:proofErr w:type="spellEnd"/>
+          <w:r>
+            <w:rPr>
+              <w:rFonts w:ascii="Verdana" w:eastAsia="Times New Roman" w:hAnsi="Verdana" w:cs="Times New Roman"/>
+              <w:b/>
+              <w:sz w:val="28"/>
+              <w:szCs w:val="28"/>
+              <w:lang w:val="es-ES_tradnl" w:eastAsia="es-ES"/>
+            </w:rPr>
+            <w:t>}</w:t>
           </w:r>
         </w:p>
       </w:tc>
@@ -1670,6 +1804,16 @@
 </w:hdr>
 </file>
 
+<file path=word/header3.xml><?xml version="1.0" encoding="utf-8"?>
+<w:hdr xmlns:wpc="http://schemas.microsoft.com/office/word/2010/wordprocessingCanvas" xmlns:cx="http://schemas.microsoft.com/office/drawing/2014/chartex" xmlns:cx1="http://schemas.microsoft.com/office/drawing/2015/9/8/chartex" xmlns:cx2="http://schemas.microsoft.com/office/drawing/2015/10/21/chartex" xmlns:cx3="http://schemas.microsoft.com/office/drawing/2016/5/9/chartex" xmlns:cx4="http://schemas.microsoft.com/office/drawing/2016/5/10/chartex" xmlns:cx5="http://schemas.microsoft.com/office/drawing/2016/5/11/chartex" xmlns:cx6="http://schemas.microsoft.com/office/drawing/2016/5/12/chartex" xmlns:cx7="http://schemas.microsoft.com/office/drawing/2016/5/13/chartex" xmlns:cx8="http://schemas.microsoft.com/office/drawing/2016/5/14/chartex" xmlns:mc="http://schemas.openxmlformats.org/markup-compatibility/2006" xmlns:aink="http://schemas.microsoft.com/office/drawing/2016/ink" xmlns:am3d="http://schemas.microsoft.com/office/drawing/2017/model3d" xmlns:o="urn:schemas-microsoft-com:office:office" xmlns:oel="http://schemas.microsoft.com/office/2019/extlst" xmlns:r="http://schemas.openxmlformats.org/officeDocument/2006/relationships" xmlns:m="http://schemas.openxmlformats.org/officeDocument/2006/math" xmlns:v="urn:schemas-microsoft-com:vml" xmlns:wp14="http://schemas.microsoft.com/office/word/2010/wordprocessingDrawing" xmlns:wp="http://schemas.openxmlformats.org/drawingml/2006/wordprocessingDrawing" xmlns:w10="urn:schemas-microsoft-com:office:word" xmlns:w="http://schemas.openxmlformats.org/wordprocessingml/2006/main" xmlns:w14="http://schemas.microsoft.com/office/word/2010/wordml" xmlns:w15="http://schemas.microsoft.com/office/word/2012/wordml" xmlns:w16cex="http://schemas.microsoft.com/office/word/2018/wordml/cex" xmlns:w16cid="http://schemas.microsoft.com/office/word/2016/wordml/cid" xmlns:w16="http://schemas.microsoft.com/office/word/2018/wordml" xmlns:w16sdtdh="http://schemas.microsoft.com/office/word/2020/wordml/sdtdatahash" xmlns:w16se="http://schemas.microsoft.com/office/word/2015/wordml/symex" xmlns:wpg="http://schemas.microsoft.com/office/word/2010/wordprocessingGroup" xmlns:wpi="http://schemas.microsoft.com/office/word/2010/wordprocessingInk" xmlns:wne="http://schemas.microsoft.com/office/word/2006/wordml" xmlns:wps="http://schemas.microsoft.com/office/word/2010/wordprocessingShape" mc:Ignorable="w14 w15 w16se w16cid w16 w16cex w16sdtdh wp14">
+  <w:p>
+    <w:pPr>
+      <w:pStyle w:val="Encabezado"/>
+    </w:pPr>
+  </w:p>
+</w:hdr>
+</file>
+
 <file path=word/numbering.xml><?xml version="1.0" encoding="utf-8"?>
 <w:numbering xmlns:wpc="http://schemas.microsoft.com/office/word/2010/wordprocessingCanvas" xmlns:cx="http://schemas.microsoft.com/office/drawing/2014/chartex" xmlns:cx1="http://schemas.microsoft.com/office/drawing/2015/9/8/chartex" xmlns:cx2="http://schemas.microsoft.com/office/drawing/2015/10/21/chartex" xmlns:cx3="http://schemas.microsoft.com/office/drawing/2016/5/9/chartex" xmlns:cx4="http://schemas.microsoft.com/office/drawing/2016/5/10/chartex" xmlns:cx5="http://schemas.microsoft.com/office/drawing/2016/5/11/chartex" xmlns:cx6="http://schemas.microsoft.com/office/drawing/2016/5/12/chartex" xmlns:cx7="http://schemas.microsoft.com/office/drawing/2016/5/13/chartex" xmlns:cx8="http://schemas.microsoft.com/office/drawing/2016/5/14/chartex" xmlns:mc="http://schemas.openxmlformats.org/markup-compatibility/2006" xmlns:aink="http://schemas.microsoft.com/office/drawing/2016/ink" xmlns:am3d="http://schemas.microsoft.com/office/drawing/2017/model3d" xmlns:o="urn:schemas-microsoft-com:office:office" xmlns:oel="http://schemas.microsoft.com/office/2019/extlst" xmlns:r="http://schemas.openxmlformats.org/officeDocument/2006/relationships" xmlns:m="http://schemas.openxmlformats.org/officeDocument/2006/math" xmlns:v="urn:schemas-microsoft-com:vml" xmlns:wp14="http://schemas.microsoft.com/office/word/2010/wordprocessingDrawing" xmlns:wp="http://schemas.openxmlformats.org/drawingml/2006/wordprocessingDrawing" xmlns:w10="urn:schemas-microsoft-com:office:word" xmlns:w="http://schemas.openxmlformats.org/wordprocessingml/2006/main" xmlns:w14="http://schemas.microsoft.com/office/word/2010/wordml" xmlns:w15="http://schemas.microsoft.com/office/word/2012/wordml" xmlns:w16cex="http://schemas.microsoft.com/office/word/2018/wordml/cex" xmlns:w16cid="http://schemas.microsoft.com/office/word/2016/wordml/cid" xmlns:w16="http://schemas.microsoft.com/office/word/2018/wordml" xmlns:w16sdtdh="http://schemas.microsoft.com/office/word/2020/wordml/sdtdatahash" xmlns:w16se="http://schemas.microsoft.com/office/word/2015/wordml/symex" xmlns:wpg="http://schemas.microsoft.com/office/word/2010/wordprocessingGroup" xmlns:wpi="http://schemas.microsoft.com/office/word/2010/wordprocessingInk" xmlns:wne="http://schemas.microsoft.com/office/word/2006/wordml" xmlns:wps="http://schemas.microsoft.com/office/word/2010/wordprocessingShape" mc:Ignorable="w14 w15 w16se w16cid w16 w16cex w16sdtdh wp14">
   <w:abstractNum w:abstractNumId="0" w15:restartNumberingAfterBreak="0">
@@ -1862,7 +2006,7 @@
         <w:rFonts w:ascii="Calibri" w:eastAsiaTheme="minorHAnsi" w:hAnsi="Calibri" w:cstheme="minorBidi" w:hint="default"/>
       </w:rPr>
     </w:lvl>
-    <w:lvl w:ilvl="1" w:tplc="280A0003" w:tentative="1">
+    <w:lvl w:ilvl="1" w:tplc="280A0003">
       <w:start w:val="1"/>
       <w:numFmt w:val="bullet"/>
       <w:lvlText w:val="o"/>

</xml_diff>